<commit_message>
Trying to parallelize Combination
</commit_message>
<xml_diff>
--- a/AssignmentI[INT]/TanXiEn_LeeHaoJie_AssignmentI.docx
+++ b/AssignmentI[INT]/TanXiEn_LeeHaoJie_AssignmentI.docx
@@ -4510,7 +4510,7 @@
                 <w:sz w:val="24"/>
                 <w:szCs w:val="24"/>
               </w:rPr>
-              <w:t>2.</w:t>
+              <w:t>1.</w:t>
             </w:r>
             <w:r>
               <w:rPr>
@@ -4518,7 +4518,7 @@
                 <w:sz w:val="24"/>
                 <w:szCs w:val="24"/>
               </w:rPr>
-              <w:t>2108</w:t>
+              <w:t>1026</w:t>
             </w:r>
           </w:p>
         </w:tc>
@@ -4710,15 +4710,7 @@
                 <w:sz w:val="24"/>
                 <w:szCs w:val="24"/>
               </w:rPr>
-              <w:t>2</w:t>
-            </w:r>
-            <w:r>
-              <w:rPr>
-                <w:rFonts w:ascii="Times New Roman" w:eastAsia="Times New Roman" w:hAnsi="Times New Roman" w:cs="Times New Roman"/>
-                <w:sz w:val="24"/>
-                <w:szCs w:val="24"/>
-              </w:rPr>
-              <w:t>1.3216</w:t>
+              <w:t>10.089</w:t>
             </w:r>
           </w:p>
         </w:tc>
@@ -4943,7 +4935,7 @@
                 <w:sz w:val="24"/>
                 <w:szCs w:val="24"/>
               </w:rPr>
-              <w:t>214.199</w:t>
+              <w:t>90.29</w:t>
             </w:r>
           </w:p>
         </w:tc>
@@ -4981,58 +4973,79 @@
           <w:sz w:val="24"/>
           <w:szCs w:val="24"/>
         </w:rPr>
-        <w:t xml:space="preserve"> solve 25 points in under </w:t>
-      </w:r>
-      <w:r>
-        <w:rPr>
-          <w:rFonts w:ascii="Times New Roman" w:eastAsia="Times New Roman" w:hAnsi="Times New Roman" w:cs="Times New Roman"/>
-          <w:sz w:val="24"/>
-          <w:szCs w:val="24"/>
-        </w:rPr>
-        <w:t>21</w:t>
-      </w:r>
-      <w:r>
-        <w:rPr>
-          <w:rFonts w:ascii="Times New Roman" w:eastAsia="Times New Roman" w:hAnsi="Times New Roman" w:cs="Times New Roman"/>
-          <w:sz w:val="24"/>
-          <w:szCs w:val="24"/>
-        </w:rPr>
-        <w:t xml:space="preserve">s, albeit selectively! The program however is limited due to hardware issues. 25 points requires a whopping among of 2GB free ram, which is quite a heavy workload on our machine. Perhaps with a better machine with more ram, we </w:t>
-      </w:r>
-      <w:r>
-        <w:rPr>
-          <w:rFonts w:ascii="Times New Roman" w:eastAsia="Times New Roman" w:hAnsi="Times New Roman" w:cs="Times New Roman"/>
-          <w:sz w:val="24"/>
-          <w:szCs w:val="24"/>
-        </w:rPr>
-        <w:t>can</w:t>
-      </w:r>
-      <w:r>
-        <w:rPr>
-          <w:rFonts w:ascii="Times New Roman" w:eastAsia="Times New Roman" w:hAnsi="Times New Roman" w:cs="Times New Roman"/>
-          <w:sz w:val="24"/>
-          <w:szCs w:val="24"/>
-        </w:rPr>
-        <w:t xml:space="preserve"> benchmark more successfully.</w:t>
-      </w:r>
-    </w:p>
-    <w:p>
-      <w:pPr>
-        <w:spacing w:before="240" w:after="240" w:line="360" w:lineRule="auto"/>
-        <w:jc w:val="both"/>
-        <w:rPr>
-          <w:rFonts w:ascii="Times New Roman" w:eastAsia="Times New Roman" w:hAnsi="Times New Roman" w:cs="Times New Roman"/>
-          <w:sz w:val="24"/>
-          <w:szCs w:val="24"/>
-        </w:rPr>
-      </w:pPr>
-      <w:r>
-        <w:rPr>
-          <w:rFonts w:ascii="Times New Roman" w:eastAsia="Times New Roman" w:hAnsi="Times New Roman" w:cs="Times New Roman"/>
-          <w:sz w:val="24"/>
-          <w:szCs w:val="24"/>
-        </w:rPr>
-        <w:t xml:space="preserve">There is also an issue with 9*18 points. The number of combinations is 13, 079, 333, which is approximately equivalent to 13GB Ram. Due to the large number of RAM, and limitations in our machine, we are unable to get the accurate result as </w:t>
+        <w:t xml:space="preserve"> solve 2</w:t>
+      </w:r>
+      <w:r>
+        <w:rPr>
+          <w:rFonts w:ascii="Times New Roman" w:eastAsia="Times New Roman" w:hAnsi="Times New Roman" w:cs="Times New Roman"/>
+          <w:sz w:val="24"/>
+          <w:szCs w:val="24"/>
+        </w:rPr>
+        <w:t>8</w:t>
+      </w:r>
+      <w:r>
+        <w:rPr>
+          <w:rFonts w:ascii="Times New Roman" w:eastAsia="Times New Roman" w:hAnsi="Times New Roman" w:cs="Times New Roman"/>
+          <w:sz w:val="24"/>
+          <w:szCs w:val="24"/>
+        </w:rPr>
+        <w:t xml:space="preserve"> points in under </w:t>
+      </w:r>
+      <w:r>
+        <w:rPr>
+          <w:rFonts w:ascii="Times New Roman" w:eastAsia="Times New Roman" w:hAnsi="Times New Roman" w:cs="Times New Roman"/>
+          <w:sz w:val="24"/>
+          <w:szCs w:val="24"/>
+        </w:rPr>
+        <w:t>90</w:t>
+      </w:r>
+      <w:r>
+        <w:rPr>
+          <w:rFonts w:ascii="Times New Roman" w:eastAsia="Times New Roman" w:hAnsi="Times New Roman" w:cs="Times New Roman"/>
+          <w:sz w:val="24"/>
+          <w:szCs w:val="24"/>
+        </w:rPr>
+        <w:t>s, albeit selectively! The program however is limited due to hardware issues. 2</w:t>
+      </w:r>
+      <w:r>
+        <w:rPr>
+          <w:rFonts w:ascii="Times New Roman" w:eastAsia="Times New Roman" w:hAnsi="Times New Roman" w:cs="Times New Roman"/>
+          <w:sz w:val="24"/>
+          <w:szCs w:val="24"/>
+        </w:rPr>
+        <w:t>8</w:t>
+      </w:r>
+      <w:r>
+        <w:rPr>
+          <w:rFonts w:ascii="Times New Roman" w:eastAsia="Times New Roman" w:hAnsi="Times New Roman" w:cs="Times New Roman"/>
+          <w:sz w:val="24"/>
+          <w:szCs w:val="24"/>
+        </w:rPr>
+        <w:t xml:space="preserve"> points requires a whopping among of </w:t>
+      </w:r>
+      <w:r>
+        <w:rPr>
+          <w:rFonts w:ascii="Times New Roman" w:eastAsia="Times New Roman" w:hAnsi="Times New Roman" w:cs="Times New Roman"/>
+          <w:sz w:val="24"/>
+          <w:szCs w:val="24"/>
+        </w:rPr>
+        <w:t>13</w:t>
+      </w:r>
+      <w:r>
+        <w:rPr>
+          <w:rFonts w:ascii="Times New Roman" w:eastAsia="Times New Roman" w:hAnsi="Times New Roman" w:cs="Times New Roman"/>
+          <w:sz w:val="24"/>
+          <w:szCs w:val="24"/>
+        </w:rPr>
+        <w:t xml:space="preserve">GB free ram, which is quite a heavy workload on our machine. </w:t>
+      </w:r>
+      <w:r>
+        <w:rPr>
+          <w:rFonts w:ascii="Times New Roman" w:eastAsia="Times New Roman" w:hAnsi="Times New Roman" w:cs="Times New Roman"/>
+          <w:sz w:val="24"/>
+          <w:szCs w:val="24"/>
+        </w:rPr>
+        <w:t xml:space="preserve">The maximum number of points our algorithm can do is 28 points, we have tried 10 red points and 20 green points, however, our machine </w:t>
       </w:r>
       <w:proofErr w:type="gramStart"/>
       <w:r>
@@ -5041,7 +5054,7 @@
           <w:sz w:val="24"/>
           <w:szCs w:val="24"/>
         </w:rPr>
-        <w:t>The</w:t>
+        <w:t>do</w:t>
       </w:r>
       <w:proofErr w:type="gramEnd"/>
       <w:r>
@@ -5050,7 +5063,25 @@
           <w:sz w:val="24"/>
           <w:szCs w:val="24"/>
         </w:rPr>
-        <w:t xml:space="preserve"> code stops executing when it hits 11 GB Ram.</w:t>
+        <w:t xml:space="preserve"> not have sufficient ram. This leads to an issue with our algorithm which is memory issue. When all memory in RAM </w:t>
+      </w:r>
+      <w:proofErr w:type="gramStart"/>
+      <w:r>
+        <w:rPr>
+          <w:rFonts w:ascii="Times New Roman" w:eastAsia="Times New Roman" w:hAnsi="Times New Roman" w:cs="Times New Roman"/>
+          <w:sz w:val="24"/>
+          <w:szCs w:val="24"/>
+        </w:rPr>
+        <w:t>are</w:t>
+      </w:r>
+      <w:proofErr w:type="gramEnd"/>
+      <w:r>
+        <w:rPr>
+          <w:rFonts w:ascii="Times New Roman" w:eastAsia="Times New Roman" w:hAnsi="Times New Roman" w:cs="Times New Roman"/>
+          <w:sz w:val="24"/>
+          <w:szCs w:val="24"/>
+        </w:rPr>
+        <w:t xml:space="preserve"> used, our machine will start to lag intensively. Perhaps with a better machine, we would be able to achieve even more significant results.</w:t>
       </w:r>
     </w:p>
     <w:p>
@@ -5135,6 +5166,329 @@
           <w:szCs w:val="24"/>
         </w:rPr>
         <w:t>Memory:16GB RAM</w:t>
+      </w:r>
+    </w:p>
+    <w:p>
+      <w:pPr>
+        <w:spacing w:line="240" w:lineRule="auto"/>
+        <w:rPr>
+          <w:rFonts w:ascii="Times New Roman" w:eastAsia="Times New Roman" w:hAnsi="Times New Roman" w:cs="Times New Roman"/>
+          <w:sz w:val="24"/>
+          <w:szCs w:val="24"/>
+        </w:rPr>
+      </w:pPr>
+    </w:p>
+    <w:p>
+      <w:pPr>
+        <w:spacing w:line="240" w:lineRule="auto"/>
+        <w:rPr>
+          <w:rFonts w:ascii="Times New Roman" w:eastAsia="Times New Roman" w:hAnsi="Times New Roman" w:cs="Times New Roman"/>
+          <w:sz w:val="24"/>
+          <w:szCs w:val="24"/>
+        </w:rPr>
+      </w:pPr>
+    </w:p>
+    <w:p>
+      <w:pPr>
+        <w:spacing w:line="240" w:lineRule="auto"/>
+        <w:rPr>
+          <w:rFonts w:ascii="Times New Roman" w:eastAsia="Times New Roman" w:hAnsi="Times New Roman" w:cs="Times New Roman"/>
+          <w:sz w:val="24"/>
+          <w:szCs w:val="24"/>
+          <w:u w:val="single"/>
+        </w:rPr>
+      </w:pPr>
+      <w:r>
+        <w:rPr>
+          <w:rFonts w:ascii="Times New Roman" w:eastAsia="Times New Roman" w:hAnsi="Times New Roman" w:cs="Times New Roman"/>
+          <w:sz w:val="24"/>
+          <w:szCs w:val="24"/>
+          <w:u w:val="single"/>
+        </w:rPr>
+        <w:lastRenderedPageBreak/>
+        <w:t>7 red points * 14 green points</w:t>
+      </w:r>
+      <w:r>
+        <w:rPr>
+          <w:rFonts w:ascii="Times New Roman" w:eastAsia="Times New Roman" w:hAnsi="Times New Roman" w:cs="Times New Roman"/>
+          <w:sz w:val="24"/>
+          <w:szCs w:val="24"/>
+          <w:u w:val="single"/>
+        </w:rPr>
+        <w:t xml:space="preserve"> (22 points)</w:t>
+      </w:r>
+    </w:p>
+    <w:p>
+      <w:pPr>
+        <w:spacing w:line="240" w:lineRule="auto"/>
+        <w:jc w:val="center"/>
+        <w:rPr>
+          <w:rFonts w:ascii="Times New Roman" w:eastAsia="Times New Roman" w:hAnsi="Times New Roman" w:cs="Times New Roman"/>
+          <w:sz w:val="24"/>
+          <w:szCs w:val="24"/>
+          <w:u w:val="single"/>
+        </w:rPr>
+      </w:pPr>
+      <w:r>
+        <w:rPr>
+          <w:rFonts w:ascii="Times New Roman" w:eastAsia="Times New Roman" w:hAnsi="Times New Roman" w:cs="Times New Roman"/>
+          <w:noProof/>
+          <w:sz w:val="24"/>
+          <w:szCs w:val="24"/>
+          <w:u w:val="single"/>
+        </w:rPr>
+        <w:drawing>
+          <wp:inline distT="0" distB="0" distL="0" distR="0" wp14:anchorId="2EDD0890" wp14:editId="7DE92534">
+            <wp:extent cx="4149090" cy="2302964"/>
+            <wp:effectExtent l="19050" t="19050" r="22860" b="21590"/>
+            <wp:docPr id="6" name="Picture 6"/>
+            <wp:cNvGraphicFramePr>
+              <a:graphicFrameLocks xmlns:a="http://schemas.openxmlformats.org/drawingml/2006/main" noChangeAspect="1"/>
+            </wp:cNvGraphicFramePr>
+            <a:graphic xmlns:a="http://schemas.openxmlformats.org/drawingml/2006/main">
+              <a:graphicData uri="http://schemas.openxmlformats.org/drawingml/2006/picture">
+                <pic:pic xmlns:pic="http://schemas.openxmlformats.org/drawingml/2006/picture">
+                  <pic:nvPicPr>
+                    <pic:cNvPr id="0" name="Picture 1"/>
+                    <pic:cNvPicPr>
+                      <a:picLocks noChangeAspect="1" noChangeArrowheads="1"/>
+                    </pic:cNvPicPr>
+                  </pic:nvPicPr>
+                  <pic:blipFill rotWithShape="1">
+                    <a:blip r:embed="rId21">
+                      <a:extLst>
+                        <a:ext uri="{28A0092B-C50C-407E-A947-70E740481C1C}">
+                          <a14:useLocalDpi xmlns:a14="http://schemas.microsoft.com/office/drawing/2010/main" val="0"/>
+                        </a:ext>
+                      </a:extLst>
+                    </a:blip>
+                    <a:srcRect r="15000" b="31471"/>
+                    <a:stretch/>
+                  </pic:blipFill>
+                  <pic:spPr bwMode="auto">
+                    <a:xfrm>
+                      <a:off x="0" y="0"/>
+                      <a:ext cx="4154669" cy="2306061"/>
+                    </a:xfrm>
+                    <a:prstGeom prst="rect">
+                      <a:avLst/>
+                    </a:prstGeom>
+                    <a:noFill/>
+                    <a:ln>
+                      <a:solidFill>
+                        <a:schemeClr val="tx1"/>
+                      </a:solidFill>
+                    </a:ln>
+                    <a:extLst>
+                      <a:ext uri="{53640926-AAD7-44D8-BBD7-CCE9431645EC}">
+                        <a14:shadowObscured xmlns:a14="http://schemas.microsoft.com/office/drawing/2010/main"/>
+                      </a:ext>
+                    </a:extLst>
+                  </pic:spPr>
+                </pic:pic>
+              </a:graphicData>
+            </a:graphic>
+          </wp:inline>
+        </w:drawing>
+      </w:r>
+    </w:p>
+    <w:p>
+      <w:pPr>
+        <w:spacing w:line="240" w:lineRule="auto"/>
+        <w:rPr>
+          <w:rFonts w:ascii="Times New Roman" w:eastAsia="Times New Roman" w:hAnsi="Times New Roman" w:cs="Times New Roman"/>
+          <w:sz w:val="24"/>
+          <w:szCs w:val="24"/>
+          <w:u w:val="single"/>
+        </w:rPr>
+      </w:pPr>
+      <w:r>
+        <w:rPr>
+          <w:rFonts w:ascii="Times New Roman" w:eastAsia="Times New Roman" w:hAnsi="Times New Roman" w:cs="Times New Roman"/>
+          <w:sz w:val="24"/>
+          <w:szCs w:val="24"/>
+          <w:u w:val="single"/>
+        </w:rPr>
+        <w:t>8 red points * 16 green points (25 points)</w:t>
+      </w:r>
+    </w:p>
+    <w:p>
+      <w:pPr>
+        <w:spacing w:line="240" w:lineRule="auto"/>
+        <w:rPr>
+          <w:rFonts w:ascii="Times New Roman" w:eastAsia="Times New Roman" w:hAnsi="Times New Roman" w:cs="Times New Roman"/>
+          <w:noProof/>
+          <w:sz w:val="24"/>
+          <w:szCs w:val="24"/>
+          <w:u w:val="single"/>
+        </w:rPr>
+      </w:pPr>
+    </w:p>
+    <w:p>
+      <w:pPr>
+        <w:spacing w:line="240" w:lineRule="auto"/>
+        <w:jc w:val="center"/>
+        <w:rPr>
+          <w:rFonts w:ascii="Times New Roman" w:eastAsia="Times New Roman" w:hAnsi="Times New Roman" w:cs="Times New Roman"/>
+          <w:sz w:val="24"/>
+          <w:szCs w:val="24"/>
+          <w:u w:val="single"/>
+        </w:rPr>
+      </w:pPr>
+      <w:r>
+        <w:rPr>
+          <w:rFonts w:ascii="Times New Roman" w:eastAsia="Times New Roman" w:hAnsi="Times New Roman" w:cs="Times New Roman"/>
+          <w:noProof/>
+          <w:sz w:val="24"/>
+          <w:szCs w:val="24"/>
+          <w:u w:val="single"/>
+        </w:rPr>
+        <w:drawing>
+          <wp:inline distT="0" distB="0" distL="0" distR="0" wp14:anchorId="1687518D" wp14:editId="47E4BD15">
+            <wp:extent cx="4179570" cy="2366515"/>
+            <wp:effectExtent l="19050" t="19050" r="11430" b="15240"/>
+            <wp:docPr id="21" name="Picture 21"/>
+            <wp:cNvGraphicFramePr>
+              <a:graphicFrameLocks xmlns:a="http://schemas.openxmlformats.org/drawingml/2006/main" noChangeAspect="1"/>
+            </wp:cNvGraphicFramePr>
+            <a:graphic xmlns:a="http://schemas.openxmlformats.org/drawingml/2006/main">
+              <a:graphicData uri="http://schemas.openxmlformats.org/drawingml/2006/picture">
+                <pic:pic xmlns:pic="http://schemas.openxmlformats.org/drawingml/2006/picture">
+                  <pic:nvPicPr>
+                    <pic:cNvPr id="0" name="Picture 2"/>
+                    <pic:cNvPicPr>
+                      <a:picLocks noChangeAspect="1" noChangeArrowheads="1"/>
+                    </pic:cNvPicPr>
+                  </pic:nvPicPr>
+                  <pic:blipFill rotWithShape="1">
+                    <a:blip r:embed="rId22">
+                      <a:extLst>
+                        <a:ext uri="{28A0092B-C50C-407E-A947-70E740481C1C}">
+                          <a14:useLocalDpi xmlns:a14="http://schemas.microsoft.com/office/drawing/2010/main" val="0"/>
+                        </a:ext>
+                      </a:extLst>
+                    </a:blip>
+                    <a:srcRect r="15769" b="30726"/>
+                    <a:stretch/>
+                  </pic:blipFill>
+                  <pic:spPr bwMode="auto">
+                    <a:xfrm>
+                      <a:off x="0" y="0"/>
+                      <a:ext cx="4185857" cy="2370075"/>
+                    </a:xfrm>
+                    <a:prstGeom prst="rect">
+                      <a:avLst/>
+                    </a:prstGeom>
+                    <a:noFill/>
+                    <a:ln>
+                      <a:solidFill>
+                        <a:schemeClr val="tx1"/>
+                      </a:solidFill>
+                    </a:ln>
+                    <a:extLst>
+                      <a:ext uri="{53640926-AAD7-44D8-BBD7-CCE9431645EC}">
+                        <a14:shadowObscured xmlns:a14="http://schemas.microsoft.com/office/drawing/2010/main"/>
+                      </a:ext>
+                    </a:extLst>
+                  </pic:spPr>
+                </pic:pic>
+              </a:graphicData>
+            </a:graphic>
+          </wp:inline>
+        </w:drawing>
+      </w:r>
+    </w:p>
+    <w:p>
+      <w:pPr>
+        <w:spacing w:line="240" w:lineRule="auto"/>
+        <w:rPr>
+          <w:rFonts w:ascii="Times New Roman" w:eastAsia="Times New Roman" w:hAnsi="Times New Roman" w:cs="Times New Roman"/>
+          <w:sz w:val="24"/>
+          <w:szCs w:val="24"/>
+          <w:u w:val="single"/>
+        </w:rPr>
+      </w:pPr>
+      <w:r>
+        <w:rPr>
+          <w:rFonts w:ascii="Times New Roman" w:eastAsia="Times New Roman" w:hAnsi="Times New Roman" w:cs="Times New Roman"/>
+          <w:sz w:val="24"/>
+          <w:szCs w:val="24"/>
+          <w:u w:val="single"/>
+        </w:rPr>
+        <w:t>9 red points * 18 green points (28 points)</w:t>
+      </w:r>
+    </w:p>
+    <w:p>
+      <w:pPr>
+        <w:jc w:val="center"/>
+        <w:rPr>
+          <w:rFonts w:ascii="Times New Roman" w:eastAsia="Times New Roman" w:hAnsi="Times New Roman" w:cs="Times New Roman"/>
+          <w:sz w:val="40"/>
+          <w:szCs w:val="40"/>
+          <w:u w:val="single"/>
+        </w:rPr>
+      </w:pPr>
+      <w:r>
+        <w:rPr>
+          <w:rFonts w:ascii="Times New Roman" w:eastAsia="Times New Roman" w:hAnsi="Times New Roman" w:cs="Times New Roman"/>
+          <w:noProof/>
+          <w:sz w:val="40"/>
+          <w:szCs w:val="40"/>
+          <w:u w:val="single"/>
+        </w:rPr>
+        <w:drawing>
+          <wp:inline distT="0" distB="0" distL="0" distR="0" wp14:anchorId="3F32B8DF" wp14:editId="15B350DC">
+            <wp:extent cx="4202187" cy="2388870"/>
+            <wp:effectExtent l="19050" t="19050" r="27305" b="11430"/>
+            <wp:docPr id="25" name="Picture 25"/>
+            <wp:cNvGraphicFramePr>
+              <a:graphicFrameLocks xmlns:a="http://schemas.openxmlformats.org/drawingml/2006/main" noChangeAspect="1"/>
+            </wp:cNvGraphicFramePr>
+            <a:graphic xmlns:a="http://schemas.openxmlformats.org/drawingml/2006/main">
+              <a:graphicData uri="http://schemas.openxmlformats.org/drawingml/2006/picture">
+                <pic:pic xmlns:pic="http://schemas.openxmlformats.org/drawingml/2006/picture">
+                  <pic:nvPicPr>
+                    <pic:cNvPr id="0" name="Picture 3"/>
+                    <pic:cNvPicPr>
+                      <a:picLocks noChangeAspect="1" noChangeArrowheads="1"/>
+                    </pic:cNvPicPr>
+                  </pic:nvPicPr>
+                  <pic:blipFill rotWithShape="1">
+                    <a:blip r:embed="rId23">
+                      <a:extLst>
+                        <a:ext uri="{28A0092B-C50C-407E-A947-70E740481C1C}">
+                          <a14:useLocalDpi xmlns:a14="http://schemas.microsoft.com/office/drawing/2010/main" val="0"/>
+                        </a:ext>
+                      </a:extLst>
+                    </a:blip>
+                    <a:srcRect r="12948" b="28119"/>
+                    <a:stretch/>
+                  </pic:blipFill>
+                  <pic:spPr bwMode="auto">
+                    <a:xfrm>
+                      <a:off x="0" y="0"/>
+                      <a:ext cx="4221479" cy="2399837"/>
+                    </a:xfrm>
+                    <a:prstGeom prst="rect">
+                      <a:avLst/>
+                    </a:prstGeom>
+                    <a:noFill/>
+                    <a:ln>
+                      <a:solidFill>
+                        <a:schemeClr val="tx1"/>
+                      </a:solidFill>
+                    </a:ln>
+                    <a:extLst>
+                      <a:ext uri="{53640926-AAD7-44D8-BBD7-CCE9431645EC}">
+                        <a14:shadowObscured xmlns:a14="http://schemas.microsoft.com/office/drawing/2010/main"/>
+                      </a:ext>
+                    </a:extLst>
+                  </pic:spPr>
+                </pic:pic>
+              </a:graphicData>
+            </a:graphic>
+          </wp:inline>
+        </w:drawing>
       </w:r>
     </w:p>
     <w:p>
@@ -5404,7 +5758,7 @@
                     <pic:cNvPicPr preferRelativeResize="0"/>
                   </pic:nvPicPr>
                   <pic:blipFill>
-                    <a:blip r:embed="rId21"/>
+                    <a:blip r:embed="rId24"/>
                     <a:srcRect/>
                     <a:stretch>
                       <a:fillRect/>
@@ -5537,7 +5891,7 @@
                     <pic:cNvPicPr preferRelativeResize="0"/>
                   </pic:nvPicPr>
                   <pic:blipFill>
-                    <a:blip r:embed="rId22"/>
+                    <a:blip r:embed="rId25"/>
                     <a:srcRect/>
                     <a:stretch>
                       <a:fillRect/>
@@ -5647,7 +6001,7 @@
                     <pic:cNvPicPr preferRelativeResize="0"/>
                   </pic:nvPicPr>
                   <pic:blipFill>
-                    <a:blip r:embed="rId23"/>
+                    <a:blip r:embed="rId26"/>
                     <a:srcRect/>
                     <a:stretch>
                       <a:fillRect/>
@@ -5794,7 +6148,7 @@
                     <pic:cNvPicPr preferRelativeResize="0"/>
                   </pic:nvPicPr>
                   <pic:blipFill>
-                    <a:blip r:embed="rId24"/>
+                    <a:blip r:embed="rId27"/>
                     <a:srcRect/>
                     <a:stretch>
                       <a:fillRect/>
@@ -5958,7 +6312,7 @@
                     <pic:cNvPicPr preferRelativeResize="0"/>
                   </pic:nvPicPr>
                   <pic:blipFill>
-                    <a:blip r:embed="rId25"/>
+                    <a:blip r:embed="rId28"/>
                     <a:srcRect/>
                     <a:stretch>
                       <a:fillRect/>
@@ -6157,7 +6511,7 @@
                     <pic:cNvPicPr preferRelativeResize="0"/>
                   </pic:nvPicPr>
                   <pic:blipFill>
-                    <a:blip r:embed="rId26"/>
+                    <a:blip r:embed="rId29"/>
                     <a:srcRect/>
                     <a:stretch>
                       <a:fillRect/>
@@ -6321,7 +6675,7 @@
                     <pic:cNvPicPr preferRelativeResize="0"/>
                   </pic:nvPicPr>
                   <pic:blipFill>
-                    <a:blip r:embed="rId27"/>
+                    <a:blip r:embed="rId30"/>
                     <a:srcRect/>
                     <a:stretch>
                       <a:fillRect/>
@@ -6440,7 +6794,7 @@
                     <pic:cNvPicPr preferRelativeResize="0"/>
                   </pic:nvPicPr>
                   <pic:blipFill>
-                    <a:blip r:embed="rId28"/>
+                    <a:blip r:embed="rId31"/>
                     <a:srcRect/>
                     <a:stretch>
                       <a:fillRect/>
@@ -6638,7 +6992,7 @@
     <w:p>
       <w:pPr>
         <w:rPr>
-          <w:rFonts w:eastAsia="MS Mincho" w:hint="eastAsia"/>
+          <w:rFonts w:eastAsia="MS Mincho"/>
           <w:lang w:eastAsia="ja-JP"/>
         </w:rPr>
       </w:pPr>

</xml_diff>